<commit_message>
Update GAM 1111 syllabus
</commit_message>
<xml_diff>
--- a/GAM_1111_01_2022SPO_Heagney.docx
+++ b/GAM_1111_01_2022SPO_Heagney.docx
@@ -42,7 +42,7 @@
         <w:pStyle w:val="Main"/>
       </w:pPr>
       <w:r>
-        <w:t>Collaborative Game Design &amp; Development</w:t>
+        <w:t>AAA Game Development Tools</w:t>
       </w:r>
     </w:p>
     <w:p>
@@ -1649,48 +1649,31 @@
           <w:b/>
           <w:bCs/>
         </w:rPr>
-        <w:t>Premiere Video</w:t>
+        <w:t xml:space="preserve">Premiere Video </w:t>
       </w:r>
       <w:r>
         <w:rPr>
           <w:b/>
           <w:bCs/>
         </w:rPr>
-        <w:t xml:space="preserve"> </w:t>
+        <w:t>(</w:t>
       </w:r>
       <w:r>
         <w:rPr>
           <w:b/>
           <w:bCs/>
         </w:rPr>
-        <w:t>(</w:t>
+        <w:t>15% of grade)</w:t>
       </w:r>
       <w:r>
         <w:rPr>
           <w:b/>
           <w:bCs/>
         </w:rPr>
-        <w:t>15</w:t>
-      </w:r>
-      <w:r>
-        <w:rPr>
-          <w:b/>
-          <w:bCs/>
-        </w:rPr>
-        <w:t>% of grade)</w:t>
-      </w:r>
-      <w:r>
-        <w:rPr>
-          <w:b/>
-          <w:bCs/>
-        </w:rPr>
         <w:t> –</w:t>
       </w:r>
       <w:r>
-        <w:t xml:space="preserve"> Students will learn fundamental and advanced tools and techniques in Adobe </w:t>
-      </w:r>
-      <w:r>
-        <w:t>Premiere to edit a preview video of their One Good Room, including both audio, video, text components, and animation.</w:t>
+        <w:t xml:space="preserve"> Students will learn fundamental and advanced tools and techniques in Adobe Premiere to edit a preview video of their One Good Room, including both audio, video, text components, and animation.</w:t>
       </w:r>
       <w:r>
         <w:br w:type="page"/>

</xml_diff>